<commit_message>
added more about hardware
</commit_message>
<xml_diff>
--- a/LogFiles/Engineering Journal LOG5.docx
+++ b/LogFiles/Engineering Journal LOG5.docx
@@ -332,6 +332,12 @@
           <w:u w:val="single"/>
         </w:rPr>
         <w:t>Tasks</w:t>
+      </w:r>
+      <w:r>
+        <w:rPr>
+          <w:u w:val="single"/>
+        </w:rPr>
+        <w:t>:</w:t>
       </w:r>
     </w:p>
     <w:p>
@@ -354,21 +360,13 @@
         <w:rPr>
           <w:sz w:val="20"/>
         </w:rPr>
-        <w:t xml:space="preserve">Jan 13 – Jan 27 fully complete the sensor. Receive signal from it </w:t>
-      </w:r>
-      <w:proofErr w:type="gramStart"/>
-      <w:r>
-        <w:rPr>
-          <w:sz w:val="20"/>
-        </w:rPr>
-        <w:t>that  could</w:t>
-      </w:r>
-      <w:proofErr w:type="gramEnd"/>
-      <w:r>
-        <w:rPr>
-          <w:sz w:val="20"/>
-        </w:rPr>
-        <w:t xml:space="preserve"> be sampled and used on MCU</w:t>
+        <w:t xml:space="preserve">Jan 13 – Jan 27 fully complete the sensor. Receive signal from it that could be sampled and used </w:t>
+      </w:r>
+      <w:r>
+        <w:rPr>
+          <w:sz w:val="20"/>
+        </w:rPr>
+        <w:t>with esp32 MCU</w:t>
       </w:r>
     </w:p>
     <w:p>
@@ -391,6 +389,12 @@
           <w:u w:val="single"/>
         </w:rPr>
         <w:t>Reflection</w:t>
+      </w:r>
+      <w:r>
+        <w:rPr>
+          <w:u w:val="single"/>
+        </w:rPr>
+        <w:t>:</w:t>
       </w:r>
     </w:p>
     <w:p>
@@ -460,6 +464,169 @@
     </w:p>
     <w:p>
       <w:pPr>
+        <w:pStyle w:val="ListParagraph"/>
+        <w:numPr>
+          <w:ilvl w:val="0"/>
+          <w:numId w:val="2"/>
+        </w:numPr>
+        <w:tabs>
+          <w:tab w:val="left" w:pos="503"/>
+          <w:tab w:val="left" w:pos="504"/>
+        </w:tabs>
+        <w:spacing w:before="132"/>
+        <w:rPr>
+          <w:sz w:val="20"/>
+        </w:rPr>
+      </w:pPr>
+      <w:r>
+        <w:rPr>
+          <w:sz w:val="20"/>
+        </w:rPr>
+        <w:t xml:space="preserve">I used circuit </w:t>
+      </w:r>
+      <w:proofErr w:type="spellStart"/>
+      <w:r>
+        <w:rPr>
+          <w:sz w:val="20"/>
+        </w:rPr>
+        <w:t>showin</w:t>
+      </w:r>
+      <w:proofErr w:type="spellEnd"/>
+      <w:r>
+        <w:rPr>
+          <w:sz w:val="20"/>
+        </w:rPr>
+        <w:t xml:space="preserve"> in Fig1. Tis </w:t>
+      </w:r>
+      <w:proofErr w:type="spellStart"/>
+      <w:r>
+        <w:rPr>
+          <w:sz w:val="20"/>
+        </w:rPr>
+        <w:t>cirquit</w:t>
+      </w:r>
+      <w:proofErr w:type="spellEnd"/>
+      <w:r>
+        <w:rPr>
+          <w:sz w:val="20"/>
+        </w:rPr>
+        <w:t xml:space="preserve"> was using speaker to </w:t>
+      </w:r>
+      <w:proofErr w:type="spellStart"/>
+      <w:r>
+        <w:rPr>
+          <w:sz w:val="20"/>
+        </w:rPr>
+        <w:t>notifie</w:t>
+      </w:r>
+      <w:proofErr w:type="spellEnd"/>
+      <w:r>
+        <w:rPr>
+          <w:sz w:val="20"/>
+        </w:rPr>
+        <w:t xml:space="preserve"> user about metallic object under coil L1. I modified this </w:t>
+      </w:r>
+      <w:proofErr w:type="spellStart"/>
+      <w:r>
+        <w:rPr>
+          <w:sz w:val="20"/>
+        </w:rPr>
+        <w:t>cicuit</w:t>
+      </w:r>
+      <w:proofErr w:type="spellEnd"/>
+      <w:r>
+        <w:rPr>
+          <w:sz w:val="20"/>
+        </w:rPr>
+        <w:t xml:space="preserve"> for use with micro controller. Modified </w:t>
+      </w:r>
+      <w:proofErr w:type="spellStart"/>
+      <w:r>
+        <w:rPr>
+          <w:sz w:val="20"/>
+        </w:rPr>
+        <w:t>cirquis</w:t>
+      </w:r>
+      <w:proofErr w:type="spellEnd"/>
+      <w:r>
+        <w:rPr>
+          <w:sz w:val="20"/>
+        </w:rPr>
+        <w:t xml:space="preserve"> is shown in Fig2. Modifications I added is op-amp as </w:t>
+      </w:r>
+      <w:proofErr w:type="spellStart"/>
+      <w:r>
+        <w:rPr>
+          <w:sz w:val="20"/>
+        </w:rPr>
+        <w:t>smitts</w:t>
+      </w:r>
+      <w:proofErr w:type="spellEnd"/>
+      <w:r>
+        <w:rPr>
+          <w:sz w:val="20"/>
+        </w:rPr>
+        <w:t xml:space="preserve"> </w:t>
+      </w:r>
+      <w:proofErr w:type="spellStart"/>
+      <w:r>
+        <w:rPr>
+          <w:sz w:val="20"/>
+        </w:rPr>
+        <w:t>triger</w:t>
+      </w:r>
+      <w:proofErr w:type="spellEnd"/>
+      <w:r>
+        <w:rPr>
+          <w:sz w:val="20"/>
+        </w:rPr>
+        <w:t xml:space="preserve"> for nice </w:t>
+      </w:r>
+      <w:proofErr w:type="spellStart"/>
+      <w:r>
+        <w:rPr>
+          <w:sz w:val="20"/>
+        </w:rPr>
+        <w:t>squre</w:t>
+      </w:r>
+      <w:proofErr w:type="spellEnd"/>
+      <w:r>
+        <w:rPr>
+          <w:sz w:val="20"/>
+        </w:rPr>
+        <w:t xml:space="preserve"> wave output and second op amp as buffer with 3.3 volts power input. </w:t>
+      </w:r>
+      <w:proofErr w:type="spellStart"/>
+      <w:r>
+        <w:rPr>
+          <w:sz w:val="20"/>
+        </w:rPr>
+        <w:t>Imput</w:t>
+      </w:r>
+      <w:proofErr w:type="spellEnd"/>
+      <w:r>
+        <w:rPr>
+          <w:sz w:val="20"/>
+        </w:rPr>
+        <w:t xml:space="preserve"> will be used with esp32 </w:t>
+      </w:r>
+      <w:proofErr w:type="spellStart"/>
+      <w:r>
+        <w:rPr>
+          <w:sz w:val="20"/>
+        </w:rPr>
+        <w:t>gpio</w:t>
+      </w:r>
+      <w:proofErr w:type="spellEnd"/>
+      <w:r>
+        <w:rPr>
+          <w:sz w:val="20"/>
+        </w:rPr>
+        <w:t xml:space="preserve"> inputs which works at max 3.3volts.</w:t>
+      </w:r>
+    </w:p>
+    <w:p>
+      <w:pPr>
         <w:pStyle w:val="BodyText"/>
         <w:spacing w:before="0"/>
         <w:ind w:left="0" w:firstLine="0"/>
@@ -600,6 +767,189 @@
     </w:p>
     <w:p>
       <w:pPr>
+        <w:pStyle w:val="ListParagraph"/>
+        <w:numPr>
+          <w:ilvl w:val="0"/>
+          <w:numId w:val="1"/>
+        </w:numPr>
+        <w:tabs>
+          <w:tab w:val="left" w:pos="503"/>
+          <w:tab w:val="left" w:pos="504"/>
+        </w:tabs>
+        <w:spacing w:before="127"/>
+        <w:rPr>
+          <w:sz w:val="20"/>
+        </w:rPr>
+      </w:pPr>
+      <w:r>
+        <w:rPr>
+          <w:sz w:val="20"/>
+        </w:rPr>
+        <w:t xml:space="preserve">555 </w:t>
+      </w:r>
+      <w:proofErr w:type="spellStart"/>
+      <w:r>
+        <w:rPr>
+          <w:sz w:val="20"/>
+        </w:rPr>
+        <w:t>cicuit</w:t>
+      </w:r>
+      <w:proofErr w:type="spellEnd"/>
+      <w:r>
+        <w:rPr>
+          <w:sz w:val="20"/>
+        </w:rPr>
+        <w:t xml:space="preserve"> was outputting </w:t>
+      </w:r>
+      <w:proofErr w:type="spellStart"/>
+      <w:r>
+        <w:rPr>
+          <w:sz w:val="20"/>
+        </w:rPr>
+        <w:t>squere</w:t>
+      </w:r>
+      <w:proofErr w:type="spellEnd"/>
+      <w:r>
+        <w:rPr>
+          <w:sz w:val="20"/>
+        </w:rPr>
+        <w:t xml:space="preserve"> like waveform with spikes at beginning of each </w:t>
+      </w:r>
+      <w:proofErr w:type="gramStart"/>
+      <w:r>
+        <w:rPr>
+          <w:sz w:val="20"/>
+        </w:rPr>
+        <w:t>change(</w:t>
+      </w:r>
+      <w:proofErr w:type="gramEnd"/>
+      <w:r>
+        <w:rPr>
+          <w:sz w:val="20"/>
+        </w:rPr>
+        <w:t xml:space="preserve">Fig3 </w:t>
+      </w:r>
+      <w:proofErr w:type="spellStart"/>
+      <w:r>
+        <w:rPr>
+          <w:sz w:val="20"/>
+        </w:rPr>
+        <w:t>chanal</w:t>
+      </w:r>
+      <w:proofErr w:type="spellEnd"/>
+      <w:r>
+        <w:rPr>
+          <w:sz w:val="20"/>
+        </w:rPr>
+        <w:t xml:space="preserve"> 2). I observed that change in voltage </w:t>
+      </w:r>
+      <w:proofErr w:type="spellStart"/>
+      <w:r>
+        <w:rPr>
+          <w:sz w:val="20"/>
+        </w:rPr>
+        <w:t>loks</w:t>
+      </w:r>
+      <w:proofErr w:type="spellEnd"/>
+      <w:r>
+        <w:rPr>
+          <w:sz w:val="20"/>
+        </w:rPr>
+        <w:t xml:space="preserve"> like sharp 90 </w:t>
+      </w:r>
+      <w:proofErr w:type="spellStart"/>
+      <w:r>
+        <w:rPr>
+          <w:sz w:val="20"/>
+        </w:rPr>
+        <w:t>degre</w:t>
+      </w:r>
+      <w:proofErr w:type="spellEnd"/>
+      <w:r>
+        <w:rPr>
+          <w:sz w:val="20"/>
+        </w:rPr>
+        <w:t xml:space="preserve">. After </w:t>
+      </w:r>
+      <w:proofErr w:type="spellStart"/>
+      <w:r>
+        <w:rPr>
+          <w:sz w:val="20"/>
+        </w:rPr>
+        <w:t>aplaying</w:t>
+      </w:r>
+      <w:proofErr w:type="spellEnd"/>
+      <w:r>
+        <w:rPr>
+          <w:sz w:val="20"/>
+        </w:rPr>
+        <w:t xml:space="preserve"> op-amp </w:t>
+      </w:r>
+      <w:proofErr w:type="spellStart"/>
+      <w:r>
+        <w:rPr>
+          <w:sz w:val="20"/>
+        </w:rPr>
+        <w:t>setuped</w:t>
+      </w:r>
+      <w:proofErr w:type="spellEnd"/>
+      <w:r>
+        <w:rPr>
+          <w:sz w:val="20"/>
+        </w:rPr>
+        <w:t xml:space="preserve"> as </w:t>
+      </w:r>
+      <w:proofErr w:type="spellStart"/>
+      <w:r>
+        <w:rPr>
+          <w:sz w:val="20"/>
+        </w:rPr>
+        <w:t>smitts</w:t>
+      </w:r>
+      <w:proofErr w:type="spellEnd"/>
+      <w:r>
+        <w:rPr>
+          <w:sz w:val="20"/>
+        </w:rPr>
+        <w:t xml:space="preserve"> trigger, </w:t>
+      </w:r>
+      <w:proofErr w:type="spellStart"/>
+      <w:r>
+        <w:rPr>
+          <w:sz w:val="20"/>
+        </w:rPr>
+        <w:t>waform</w:t>
+      </w:r>
+      <w:proofErr w:type="spellEnd"/>
+      <w:r>
+        <w:rPr>
+          <w:sz w:val="20"/>
+        </w:rPr>
+        <w:t xml:space="preserve"> changed to </w:t>
+      </w:r>
+      <w:proofErr w:type="spellStart"/>
+      <w:r>
+        <w:rPr>
+          <w:sz w:val="20"/>
+        </w:rPr>
+        <w:t>squerewave</w:t>
+      </w:r>
+      <w:proofErr w:type="spellEnd"/>
+      <w:r>
+        <w:rPr>
+          <w:sz w:val="20"/>
+        </w:rPr>
+        <w:t>.</w:t>
+      </w:r>
+      <w:r>
+        <w:rPr>
+          <w:sz w:val="20"/>
+        </w:rPr>
+        <w:t xml:space="preserve"> For safe signal application on MCU I used second op-amp as buffer running from 3.3v power rail. Prototype was soldered on strip board (Fig5) and tested, outputs visible in Fif3 and Fig4.</w:t>
+      </w:r>
+    </w:p>
+    <w:p>
+      <w:pPr>
         <w:pStyle w:val="Heading1"/>
       </w:pPr>
       <w:r>
@@ -607,6 +957,12 @@
           <w:u w:val="single"/>
         </w:rPr>
         <w:t>Solutions</w:t>
+      </w:r>
+      <w:r>
+        <w:rPr>
+          <w:u w:val="single"/>
+        </w:rPr>
+        <w:t>:</w:t>
       </w:r>
     </w:p>
     <w:p>
@@ -678,6 +1034,537 @@
       </w:r>
       <w:bookmarkStart w:id="0" w:name="_GoBack"/>
       <w:bookmarkEnd w:id="0"/>
+    </w:p>
+    <w:p>
+      <w:pPr>
+        <w:tabs>
+          <w:tab w:val="left" w:pos="503"/>
+          <w:tab w:val="left" w:pos="504"/>
+        </w:tabs>
+        <w:spacing w:before="126"/>
+        <w:rPr>
+          <w:sz w:val="20"/>
+        </w:rPr>
+      </w:pPr>
+    </w:p>
+    <w:p>
+      <w:pPr>
+        <w:pStyle w:val="Heading1"/>
+      </w:pPr>
+      <w:r>
+        <w:rPr>
+          <w:u w:val="single"/>
+        </w:rPr>
+        <w:t>Figures:</w:t>
+      </w:r>
+    </w:p>
+    <w:p>
+      <w:pPr>
+        <w:tabs>
+          <w:tab w:val="left" w:pos="503"/>
+          <w:tab w:val="left" w:pos="504"/>
+        </w:tabs>
+        <w:spacing w:before="126"/>
+        <w:rPr>
+          <w:sz w:val="20"/>
+        </w:rPr>
+      </w:pPr>
+      <w:r>
+        <w:rPr>
+          <w:noProof/>
+          <w:sz w:val="20"/>
+        </w:rPr>
+        <w:drawing>
+          <wp:inline distT="0" distB="0" distL="0" distR="0" wp14:anchorId="3F33170B" wp14:editId="1C3B244E">
+            <wp:extent cx="2291763" cy="1743075"/>
+            <wp:effectExtent l="0" t="0" r="0" b="0"/>
+            <wp:docPr id="1" name="Picture 1" descr="A picture containing wall, text, indoor&#10;&#10;Description automatically generated"/>
+            <wp:cNvGraphicFramePr>
+              <a:graphicFrameLocks xmlns:a="http://schemas.openxmlformats.org/drawingml/2006/main" noChangeAspect="1"/>
+            </wp:cNvGraphicFramePr>
+            <a:graphic xmlns:a="http://schemas.openxmlformats.org/drawingml/2006/main">
+              <a:graphicData uri="http://schemas.openxmlformats.org/drawingml/2006/picture">
+                <pic:pic xmlns:pic="http://schemas.openxmlformats.org/drawingml/2006/picture">
+                  <pic:nvPicPr>
+                    <pic:cNvPr id="1" name="555Timer cirquit.PNG"/>
+                    <pic:cNvPicPr/>
+                  </pic:nvPicPr>
+                  <pic:blipFill>
+                    <a:blip r:embed="rId5" cstate="print">
+                      <a:extLst>
+                        <a:ext uri="{28A0092B-C50C-407E-A947-70E740481C1C}">
+                          <a14:useLocalDpi xmlns:a14="http://schemas.microsoft.com/office/drawing/2010/main" val="0"/>
+                        </a:ext>
+                      </a:extLst>
+                    </a:blip>
+                    <a:stretch>
+                      <a:fillRect/>
+                    </a:stretch>
+                  </pic:blipFill>
+                  <pic:spPr>
+                    <a:xfrm>
+                      <a:off x="0" y="0"/>
+                      <a:ext cx="2303805" cy="1752234"/>
+                    </a:xfrm>
+                    <a:prstGeom prst="rect">
+                      <a:avLst/>
+                    </a:prstGeom>
+                  </pic:spPr>
+                </pic:pic>
+              </a:graphicData>
+            </a:graphic>
+          </wp:inline>
+        </w:drawing>
+      </w:r>
+    </w:p>
+    <w:p>
+      <w:pPr>
+        <w:tabs>
+          <w:tab w:val="left" w:pos="503"/>
+          <w:tab w:val="left" w:pos="504"/>
+        </w:tabs>
+        <w:spacing w:before="126"/>
+        <w:rPr>
+          <w:sz w:val="20"/>
+        </w:rPr>
+      </w:pPr>
+      <w:r>
+        <w:rPr>
+          <w:sz w:val="20"/>
+        </w:rPr>
+        <w:t xml:space="preserve">Fig1 Metal sensor by using 555 </w:t>
+      </w:r>
+      <w:proofErr w:type="gramStart"/>
+      <w:r>
+        <w:rPr>
+          <w:sz w:val="20"/>
+        </w:rPr>
+        <w:t>timer</w:t>
+      </w:r>
+      <w:proofErr w:type="gramEnd"/>
+    </w:p>
+    <w:p>
+      <w:pPr>
+        <w:tabs>
+          <w:tab w:val="left" w:pos="503"/>
+          <w:tab w:val="left" w:pos="504"/>
+        </w:tabs>
+        <w:spacing w:before="126"/>
+        <w:rPr>
+          <w:sz w:val="20"/>
+        </w:rPr>
+      </w:pPr>
+      <w:r>
+        <w:rPr>
+          <w:noProof/>
+          <w:sz w:val="20"/>
+        </w:rPr>
+        <w:lastRenderedPageBreak/>
+        <w:drawing>
+          <wp:inline distT="0" distB="0" distL="0" distR="0" wp14:anchorId="53E316B5" wp14:editId="32AA3C86">
+            <wp:extent cx="3324225" cy="1857371"/>
+            <wp:effectExtent l="0" t="0" r="0" b="0"/>
+            <wp:docPr id="2" name="Picture 2" descr="A close up of a map&#10;&#10;Description automatically generated"/>
+            <wp:cNvGraphicFramePr>
+              <a:graphicFrameLocks xmlns:a="http://schemas.openxmlformats.org/drawingml/2006/main" noChangeAspect="1"/>
+            </wp:cNvGraphicFramePr>
+            <a:graphic xmlns:a="http://schemas.openxmlformats.org/drawingml/2006/main">
+              <a:graphicData uri="http://schemas.openxmlformats.org/drawingml/2006/picture">
+                <pic:pic xmlns:pic="http://schemas.openxmlformats.org/drawingml/2006/picture">
+                  <pic:nvPicPr>
+                    <pic:cNvPr id="2" name="MyMetalSensor.PNG"/>
+                    <pic:cNvPicPr/>
+                  </pic:nvPicPr>
+                  <pic:blipFill>
+                    <a:blip r:embed="rId6" cstate="print">
+                      <a:extLst>
+                        <a:ext uri="{28A0092B-C50C-407E-A947-70E740481C1C}">
+                          <a14:useLocalDpi xmlns:a14="http://schemas.microsoft.com/office/drawing/2010/main" val="0"/>
+                        </a:ext>
+                      </a:extLst>
+                    </a:blip>
+                    <a:stretch>
+                      <a:fillRect/>
+                    </a:stretch>
+                  </pic:blipFill>
+                  <pic:spPr>
+                    <a:xfrm>
+                      <a:off x="0" y="0"/>
+                      <a:ext cx="3341275" cy="1866897"/>
+                    </a:xfrm>
+                    <a:prstGeom prst="rect">
+                      <a:avLst/>
+                    </a:prstGeom>
+                  </pic:spPr>
+                </pic:pic>
+              </a:graphicData>
+            </a:graphic>
+          </wp:inline>
+        </w:drawing>
+      </w:r>
+    </w:p>
+    <w:p>
+      <w:pPr>
+        <w:tabs>
+          <w:tab w:val="left" w:pos="503"/>
+          <w:tab w:val="left" w:pos="504"/>
+        </w:tabs>
+        <w:spacing w:before="126"/>
+        <w:rPr>
+          <w:sz w:val="20"/>
+        </w:rPr>
+      </w:pPr>
+      <w:r>
+        <w:rPr>
+          <w:sz w:val="20"/>
+        </w:rPr>
+        <w:t xml:space="preserve">Fig2 </w:t>
+      </w:r>
+      <w:proofErr w:type="spellStart"/>
+      <w:r>
+        <w:rPr>
+          <w:sz w:val="20"/>
+        </w:rPr>
+        <w:t>Medified</w:t>
+      </w:r>
+      <w:proofErr w:type="spellEnd"/>
+      <w:r>
+        <w:rPr>
+          <w:sz w:val="20"/>
+        </w:rPr>
+        <w:t xml:space="preserve"> </w:t>
+      </w:r>
+      <w:proofErr w:type="spellStart"/>
+      <w:r>
+        <w:rPr>
+          <w:sz w:val="20"/>
+        </w:rPr>
+        <w:t>cirquit</w:t>
+      </w:r>
+      <w:proofErr w:type="spellEnd"/>
+    </w:p>
+    <w:p>
+      <w:pPr>
+        <w:tabs>
+          <w:tab w:val="left" w:pos="503"/>
+          <w:tab w:val="left" w:pos="504"/>
+        </w:tabs>
+        <w:spacing w:before="126"/>
+        <w:rPr>
+          <w:sz w:val="20"/>
+        </w:rPr>
+      </w:pPr>
+    </w:p>
+    <w:p>
+      <w:pPr>
+        <w:tabs>
+          <w:tab w:val="left" w:pos="503"/>
+          <w:tab w:val="left" w:pos="504"/>
+        </w:tabs>
+        <w:spacing w:before="126"/>
+        <w:rPr>
+          <w:sz w:val="20"/>
+        </w:rPr>
+      </w:pPr>
+      <w:r>
+        <w:rPr>
+          <w:noProof/>
+          <w:sz w:val="20"/>
+        </w:rPr>
+        <w:drawing>
+          <wp:inline distT="0" distB="0" distL="0" distR="0" wp14:anchorId="7103F3A5" wp14:editId="726C8EEF">
+            <wp:extent cx="3219450" cy="2312638"/>
+            <wp:effectExtent l="0" t="0" r="0" b="0"/>
+            <wp:docPr id="3" name="Picture 3" descr="A clock hanging on the wall&#10;&#10;Description automatically generated"/>
+            <wp:cNvGraphicFramePr>
+              <a:graphicFrameLocks xmlns:a="http://schemas.openxmlformats.org/drawingml/2006/main" noChangeAspect="1"/>
+            </wp:cNvGraphicFramePr>
+            <a:graphic xmlns:a="http://schemas.openxmlformats.org/drawingml/2006/main">
+              <a:graphicData uri="http://schemas.openxmlformats.org/drawingml/2006/picture">
+                <pic:pic xmlns:pic="http://schemas.openxmlformats.org/drawingml/2006/picture">
+                  <pic:nvPicPr>
+                    <pic:cNvPr id="3" name="IMG_20200214_194050.jpg"/>
+                    <pic:cNvPicPr/>
+                  </pic:nvPicPr>
+                  <pic:blipFill rotWithShape="1">
+                    <a:blip r:embed="rId7" cstate="print">
+                      <a:extLst>
+                        <a:ext uri="{28A0092B-C50C-407E-A947-70E740481C1C}">
+                          <a14:useLocalDpi xmlns:a14="http://schemas.microsoft.com/office/drawing/2010/main" val="0"/>
+                        </a:ext>
+                      </a:extLst>
+                    </a:blip>
+                    <a:srcRect t="25450" r="12621" b="27474"/>
+                    <a:stretch/>
+                  </pic:blipFill>
+                  <pic:spPr bwMode="auto">
+                    <a:xfrm>
+                      <a:off x="0" y="0"/>
+                      <a:ext cx="3223697" cy="2315689"/>
+                    </a:xfrm>
+                    <a:prstGeom prst="rect">
+                      <a:avLst/>
+                    </a:prstGeom>
+                    <a:ln>
+                      <a:noFill/>
+                    </a:ln>
+                    <a:extLst>
+                      <a:ext uri="{53640926-AAD7-44D8-BBD7-CCE9431645EC}">
+                        <a14:shadowObscured xmlns:a14="http://schemas.microsoft.com/office/drawing/2010/main"/>
+                      </a:ext>
+                    </a:extLst>
+                  </pic:spPr>
+                </pic:pic>
+              </a:graphicData>
+            </a:graphic>
+          </wp:inline>
+        </w:drawing>
+      </w:r>
+    </w:p>
+    <w:p>
+      <w:pPr>
+        <w:tabs>
+          <w:tab w:val="left" w:pos="503"/>
+          <w:tab w:val="left" w:pos="504"/>
+        </w:tabs>
+        <w:spacing w:before="126"/>
+        <w:rPr>
+          <w:sz w:val="20"/>
+        </w:rPr>
+      </w:pPr>
+      <w:r>
+        <w:rPr>
+          <w:sz w:val="20"/>
+        </w:rPr>
+        <w:t xml:space="preserve">Fig3 Top </w:t>
+      </w:r>
+      <w:r>
+        <w:rPr>
+          <w:sz w:val="20"/>
+        </w:rPr>
+        <w:t>buffer output</w:t>
+      </w:r>
+      <w:r>
+        <w:rPr>
+          <w:sz w:val="20"/>
+        </w:rPr>
+        <w:t xml:space="preserve">, </w:t>
+      </w:r>
+      <w:proofErr w:type="spellStart"/>
+      <w:r>
+        <w:rPr>
+          <w:sz w:val="20"/>
+        </w:rPr>
+        <w:t>Botom</w:t>
+      </w:r>
+      <w:proofErr w:type="spellEnd"/>
+      <w:r>
+        <w:rPr>
+          <w:sz w:val="20"/>
+        </w:rPr>
+        <w:t xml:space="preserve"> </w:t>
+      </w:r>
+      <w:r>
+        <w:rPr>
+          <w:sz w:val="20"/>
+        </w:rPr>
+        <w:t>555timer output</w:t>
+      </w:r>
+    </w:p>
+    <w:p>
+      <w:pPr>
+        <w:tabs>
+          <w:tab w:val="left" w:pos="503"/>
+          <w:tab w:val="left" w:pos="504"/>
+        </w:tabs>
+        <w:spacing w:before="126"/>
+        <w:rPr>
+          <w:sz w:val="20"/>
+        </w:rPr>
+      </w:pPr>
+    </w:p>
+    <w:p>
+      <w:pPr>
+        <w:tabs>
+          <w:tab w:val="left" w:pos="503"/>
+          <w:tab w:val="left" w:pos="504"/>
+        </w:tabs>
+        <w:spacing w:before="126"/>
+        <w:rPr>
+          <w:sz w:val="20"/>
+        </w:rPr>
+      </w:pPr>
+      <w:r>
+        <w:rPr>
+          <w:noProof/>
+          <w:sz w:val="20"/>
+        </w:rPr>
+        <w:drawing>
+          <wp:inline distT="0" distB="0" distL="0" distR="0" wp14:anchorId="27C16114" wp14:editId="7E66BCFE">
+            <wp:extent cx="3221200" cy="2266950"/>
+            <wp:effectExtent l="0" t="0" r="0" b="0"/>
+            <wp:docPr id="4" name="Picture 4" descr="A screen shot of a computer&#10;&#10;Description automatically generated"/>
+            <wp:cNvGraphicFramePr>
+              <a:graphicFrameLocks xmlns:a="http://schemas.openxmlformats.org/drawingml/2006/main" noChangeAspect="1"/>
+            </wp:cNvGraphicFramePr>
+            <a:graphic xmlns:a="http://schemas.openxmlformats.org/drawingml/2006/main">
+              <a:graphicData uri="http://schemas.openxmlformats.org/drawingml/2006/picture">
+                <pic:pic xmlns:pic="http://schemas.openxmlformats.org/drawingml/2006/picture">
+                  <pic:nvPicPr>
+                    <pic:cNvPr id="4" name="IMG_20200214_193923.jpg"/>
+                    <pic:cNvPicPr/>
+                  </pic:nvPicPr>
+                  <pic:blipFill rotWithShape="1">
+                    <a:blip r:embed="rId8" cstate="print">
+                      <a:extLst>
+                        <a:ext uri="{28A0092B-C50C-407E-A947-70E740481C1C}">
+                          <a14:useLocalDpi xmlns:a14="http://schemas.microsoft.com/office/drawing/2010/main" val="0"/>
+                        </a:ext>
+                      </a:extLst>
+                    </a:blip>
+                    <a:srcRect t="33641" r="3155" b="15240"/>
+                    <a:stretch/>
+                  </pic:blipFill>
+                  <pic:spPr bwMode="auto">
+                    <a:xfrm>
+                      <a:off x="0" y="0"/>
+                      <a:ext cx="3223426" cy="2268517"/>
+                    </a:xfrm>
+                    <a:prstGeom prst="rect">
+                      <a:avLst/>
+                    </a:prstGeom>
+                    <a:ln>
+                      <a:noFill/>
+                    </a:ln>
+                    <a:extLst>
+                      <a:ext uri="{53640926-AAD7-44D8-BBD7-CCE9431645EC}">
+                        <a14:shadowObscured xmlns:a14="http://schemas.microsoft.com/office/drawing/2010/main"/>
+                      </a:ext>
+                    </a:extLst>
+                  </pic:spPr>
+                </pic:pic>
+              </a:graphicData>
+            </a:graphic>
+          </wp:inline>
+        </w:drawing>
+      </w:r>
+    </w:p>
+    <w:p>
+      <w:pPr>
+        <w:tabs>
+          <w:tab w:val="left" w:pos="503"/>
+          <w:tab w:val="left" w:pos="504"/>
+        </w:tabs>
+        <w:spacing w:before="126"/>
+        <w:rPr>
+          <w:sz w:val="20"/>
+        </w:rPr>
+      </w:pPr>
+      <w:r>
+        <w:rPr>
+          <w:sz w:val="20"/>
+        </w:rPr>
+        <w:t xml:space="preserve">Fig4 Top buffer output, bottom </w:t>
+      </w:r>
+      <w:proofErr w:type="spellStart"/>
+      <w:r>
+        <w:rPr>
+          <w:sz w:val="20"/>
+        </w:rPr>
+        <w:t>shmitts</w:t>
+      </w:r>
+      <w:proofErr w:type="spellEnd"/>
+      <w:r>
+        <w:rPr>
+          <w:sz w:val="20"/>
+        </w:rPr>
+        <w:t xml:space="preserve"> trigger output</w:t>
+      </w:r>
+    </w:p>
+    <w:p>
+      <w:pPr>
+        <w:tabs>
+          <w:tab w:val="left" w:pos="503"/>
+          <w:tab w:val="left" w:pos="504"/>
+        </w:tabs>
+        <w:spacing w:before="126"/>
+        <w:rPr>
+          <w:sz w:val="20"/>
+        </w:rPr>
+      </w:pPr>
+      <w:r>
+        <w:rPr>
+          <w:noProof/>
+          <w:sz w:val="20"/>
+        </w:rPr>
+        <w:lastRenderedPageBreak/>
+        <w:drawing>
+          <wp:inline distT="0" distB="0" distL="0" distR="0" wp14:anchorId="4A46C0FD" wp14:editId="2D90BEF5">
+            <wp:extent cx="2220792" cy="3771900"/>
+            <wp:effectExtent l="5398" t="0" r="0" b="0"/>
+            <wp:docPr id="5" name="Picture 5"/>
+            <wp:cNvGraphicFramePr>
+              <a:graphicFrameLocks xmlns:a="http://schemas.openxmlformats.org/drawingml/2006/main" noChangeAspect="1"/>
+            </wp:cNvGraphicFramePr>
+            <a:graphic xmlns:a="http://schemas.openxmlformats.org/drawingml/2006/main">
+              <a:graphicData uri="http://schemas.openxmlformats.org/drawingml/2006/picture">
+                <pic:pic xmlns:pic="http://schemas.openxmlformats.org/drawingml/2006/picture">
+                  <pic:nvPicPr>
+                    <pic:cNvPr id="5" name="IMG_20200223_143447.jpg"/>
+                    <pic:cNvPicPr/>
+                  </pic:nvPicPr>
+                  <pic:blipFill rotWithShape="1">
+                    <a:blip r:embed="rId9" cstate="print">
+                      <a:extLst>
+                        <a:ext uri="{28A0092B-C50C-407E-A947-70E740481C1C}">
+                          <a14:useLocalDpi xmlns:a14="http://schemas.microsoft.com/office/drawing/2010/main" val="0"/>
+                        </a:ext>
+                      </a:extLst>
+                    </a:blip>
+                    <a:srcRect l="10631" t="9066" r="23690" b="7267"/>
+                    <a:stretch/>
+                  </pic:blipFill>
+                  <pic:spPr bwMode="auto">
+                    <a:xfrm rot="16200000">
+                      <a:off x="0" y="0"/>
+                      <a:ext cx="2221588" cy="3773252"/>
+                    </a:xfrm>
+                    <a:prstGeom prst="rect">
+                      <a:avLst/>
+                    </a:prstGeom>
+                    <a:ln>
+                      <a:noFill/>
+                    </a:ln>
+                    <a:extLst>
+                      <a:ext uri="{53640926-AAD7-44D8-BBD7-CCE9431645EC}">
+                        <a14:shadowObscured xmlns:a14="http://schemas.microsoft.com/office/drawing/2010/main"/>
+                      </a:ext>
+                    </a:extLst>
+                  </pic:spPr>
+                </pic:pic>
+              </a:graphicData>
+            </a:graphic>
+          </wp:inline>
+        </w:drawing>
+      </w:r>
+    </w:p>
+    <w:p>
+      <w:pPr>
+        <w:tabs>
+          <w:tab w:val="left" w:pos="503"/>
+          <w:tab w:val="left" w:pos="504"/>
+        </w:tabs>
+        <w:spacing w:before="126"/>
+        <w:rPr>
+          <w:sz w:val="20"/>
+        </w:rPr>
+      </w:pPr>
+      <w:r>
+        <w:rPr>
+          <w:sz w:val="20"/>
+        </w:rPr>
+        <w:t>Fif5 Prototype_1</w:t>
+      </w:r>
     </w:p>
     <w:sectPr>
       <w:type w:val="continuous"/>
@@ -1059,6 +1946,7 @@
     <w:lsdException w:name="HTML Sample" w:semiHidden="1" w:unhideWhenUsed="1"/>
     <w:lsdException w:name="HTML Typewriter" w:semiHidden="1" w:unhideWhenUsed="1"/>
     <w:lsdException w:name="HTML Variable" w:semiHidden="1" w:unhideWhenUsed="1"/>
+    <w:lsdException w:name="Normal Table" w:semiHidden="1" w:unhideWhenUsed="1"/>
     <w:lsdException w:name="annotation subject" w:semiHidden="1" w:unhideWhenUsed="1"/>
     <w:lsdException w:name="No List" w:semiHidden="1" w:unhideWhenUsed="1"/>
     <w:lsdException w:name="Outline List 1" w:semiHidden="1" w:unhideWhenUsed="1"/>
@@ -1104,9 +1992,11 @@
     <w:lsdException w:name="Table Subtle 1" w:semiHidden="1" w:unhideWhenUsed="1"/>
     <w:lsdException w:name="Table Subtle 2" w:semiHidden="1" w:unhideWhenUsed="1"/>
     <w:lsdException w:name="Table Web 1" w:semiHidden="1" w:unhideWhenUsed="1"/>
+    <w:lsdException w:name="Table Web 2" w:semiHidden="1" w:unhideWhenUsed="1"/>
     <w:lsdException w:name="Table Web 3" w:semiHidden="1" w:unhideWhenUsed="1"/>
     <w:lsdException w:name="Balloon Text" w:semiHidden="1" w:unhideWhenUsed="1"/>
     <w:lsdException w:name="Table Grid" w:uiPriority="39"/>
+    <w:lsdException w:name="Table Theme" w:semiHidden="1" w:unhideWhenUsed="1"/>
     <w:lsdException w:name="Placeholder Text" w:semiHidden="1"/>
     <w:lsdException w:name="No Spacing" w:uiPriority="1" w:qFormat="1"/>
     <w:lsdException w:name="Light Shading" w:uiPriority="60"/>

</xml_diff>